<commit_message>
With all Dalit non-randomized data together
</commit_message>
<xml_diff>
--- a/Good Title for Chill Blog Post.docx
+++ b/Good Title for Chill Blog Post.docx
@@ -5,11 +5,14 @@
     <w:p>
       <w:pPr>
         <w:jc w:val="center"/>
-        <w:rPr>
-          <w:rFonts w:asciiTheme="minorBidi" w:hAnsiTheme="minorBidi"/>
-          <w:lang w:eastAsia="en-GB"/>
-        </w:rPr>
-      </w:pPr>
+        <w:outlineLvl w:val="0"/>
+        <w:rPr>
+          <w:rFonts w:asciiTheme="minorBidi" w:hAnsiTheme="minorBidi"/>
+          <w:lang w:eastAsia="en-GB"/>
+        </w:rPr>
+      </w:pPr>
+      <w:bookmarkStart w:id="0" w:name="_GoBack"/>
+      <w:bookmarkEnd w:id="0"/>
       <w:r>
         <w:rPr>
           <w:rFonts w:asciiTheme="minorBidi" w:hAnsiTheme="minorBidi"/>
@@ -17,7 +20,7 @@
           <w:bCs/>
           <w:lang w:eastAsia="en-GB"/>
         </w:rPr>
-        <w:t>Good T</w:t>
+        <w:t>T</w:t>
       </w:r>
       <w:r>
         <w:rPr>
@@ -28,8 +31,6 @@
         </w:rPr>
         <w:t>itle</w:t>
       </w:r>
-      <w:bookmarkStart w:id="0" w:name="_GoBack"/>
-      <w:bookmarkEnd w:id="0"/>
     </w:p>
     <w:p>
       <w:pPr>
@@ -897,14 +898,7 @@
           <w:rFonts w:asciiTheme="minorBidi" w:hAnsiTheme="minorBidi" w:cs="Mangal"/>
           <w:lang w:eastAsia="en-GB"/>
         </w:rPr>
-        <w:t xml:space="preserve">The point at which they (theoretically) fallen apart comes next: </w:t>
-      </w:r>
-      <w:r>
-        <w:rPr>
-          <w:rFonts w:asciiTheme="minorBidi" w:hAnsiTheme="minorBidi" w:cs="Mangal"/>
-          <w:lang w:eastAsia="en-GB"/>
-        </w:rPr>
-        <w:t>w</w:t>
+        <w:t>The point at which they (theoretically) fallen apart comes next: w</w:t>
       </w:r>
       <w:r>
         <w:rPr>
@@ -1295,6 +1289,7 @@
     </w:p>
     <w:p>
       <w:pPr>
+        <w:outlineLvl w:val="0"/>
         <w:rPr>
           <w:rFonts w:asciiTheme="minorBidi" w:hAnsiTheme="minorBidi" w:cs="Mangal"/>
           <w:b/>
@@ -1382,6 +1377,7 @@
     </w:p>
     <w:p>
       <w:pPr>
+        <w:outlineLvl w:val="0"/>
         <w:rPr>
           <w:rFonts w:asciiTheme="minorBidi" w:hAnsiTheme="minorBidi" w:cs="Mangal"/>
           <w:b/>
@@ -1416,6 +1412,7 @@
     </w:p>
     <w:p>
       <w:pPr>
+        <w:outlineLvl w:val="0"/>
         <w:rPr>
           <w:rFonts w:asciiTheme="minorBidi" w:hAnsiTheme="minorBidi" w:cs="Mangal"/>
           <w:b/>
@@ -1527,6 +1524,7 @@
       <w:pPr>
         <w:spacing w:after="0" w:line="240" w:lineRule="auto"/>
         <w:jc w:val="center"/>
+        <w:outlineLvl w:val="0"/>
         <w:rPr>
           <w:rFonts w:asciiTheme="minorBidi" w:hAnsiTheme="minorBidi" w:cs="Times New Roman"/>
           <w:color w:val="000000"/>

</xml_diff>

<commit_message>
Some notes about Caste in a Casteless Language, Rita Kothari
</commit_message>
<xml_diff>
--- a/Good Title for Chill Blog Post.docx
+++ b/Good Title for Chill Blog Post.docx
@@ -11,8 +11,6 @@
           <w:lang w:eastAsia="en-GB"/>
         </w:rPr>
       </w:pPr>
-      <w:bookmarkStart w:id="0" w:name="_GoBack"/>
-      <w:bookmarkEnd w:id="0"/>
       <w:r>
         <w:rPr>
           <w:rFonts w:asciiTheme="minorBidi" w:hAnsiTheme="minorBidi"/>
@@ -1203,7 +1201,7 @@
         </w:rPr>
         <w:t xml:space="preserve">no terminology that Hindi provides that politicizes women as a unit – creating, therein, a generic discourse that would have been in a regional </w:t>
       </w:r>
-      <w:commentRangeStart w:id="1"/>
+      <w:commentRangeStart w:id="0"/>
       <w:r>
         <w:rPr>
           <w:rFonts w:asciiTheme="minorBidi" w:hAnsiTheme="minorBidi" w:cs="Mangal"/>
@@ -1211,7 +1209,7 @@
         </w:rPr>
         <w:t xml:space="preserve">language. </w:t>
       </w:r>
-      <w:commentRangeEnd w:id="1"/>
+      <w:commentRangeEnd w:id="0"/>
       <w:r>
         <w:rPr>
           <w:rStyle w:val="CommentReference"/>
@@ -1219,7 +1217,7 @@
           <w:sz w:val="24"/>
           <w:szCs w:val="24"/>
         </w:rPr>
-        <w:commentReference w:id="1"/>
+        <w:commentReference w:id="0"/>
       </w:r>
       <w:r>
         <w:rPr>
@@ -1477,6 +1475,265 @@
         </w:rPr>
         <w:t xml:space="preserve">Must we campaign for the reform of Hindi itself, as the French did for gender neutrality? Language is a site of expression and oppression, and the matter, as Plato said, is complicated. </w:t>
       </w:r>
+    </w:p>
+    <w:p>
+      <w:pPr>
+        <w:rPr>
+          <w:rFonts w:asciiTheme="minorBidi" w:hAnsiTheme="minorBidi" w:cs="Mangal"/>
+          <w:lang w:val="en-US" w:eastAsia="en-GB"/>
+        </w:rPr>
+      </w:pPr>
+    </w:p>
+    <w:p>
+      <w:pPr>
+        <w:widowControl w:val="0"/>
+        <w:autoSpaceDE w:val="0"/>
+        <w:autoSpaceDN w:val="0"/>
+        <w:adjustRightInd w:val="0"/>
+        <w:spacing w:after="240" w:line="280" w:lineRule="atLeast"/>
+        <w:rPr>
+          <w:rFonts w:ascii="Times" w:hAnsi="Times" w:cs="Times"/>
+          <w:color w:val="000000"/>
+        </w:rPr>
+      </w:pPr>
+      <w:r>
+        <w:rPr>
+          <w:rFonts w:ascii="Times" w:hAnsi="Times" w:cs="Times"/>
+          <w:color w:val="000000"/>
+        </w:rPr>
+        <w:t xml:space="preserve">For instance, </w:t>
+      </w:r>
+      <w:proofErr w:type="spellStart"/>
+      <w:r>
+        <w:rPr>
+          <w:rFonts w:ascii="Times" w:hAnsi="Times" w:cs="Times"/>
+          <w:color w:val="000000"/>
+        </w:rPr>
+        <w:t>Limbale’s</w:t>
+      </w:r>
+      <w:proofErr w:type="spellEnd"/>
+      <w:r>
+        <w:rPr>
+          <w:rFonts w:ascii="Times" w:hAnsi="Times" w:cs="Times"/>
+          <w:color w:val="000000"/>
+        </w:rPr>
+        <w:t xml:space="preserve"> “Marathi” would not be the same as that of a </w:t>
+      </w:r>
+      <w:proofErr w:type="spellStart"/>
+      <w:r>
+        <w:rPr>
+          <w:rFonts w:ascii="Times" w:hAnsi="Times" w:cs="Times"/>
+          <w:color w:val="000000"/>
+        </w:rPr>
+        <w:t>Chitpavan</w:t>
+      </w:r>
+      <w:proofErr w:type="spellEnd"/>
+      <w:r>
+        <w:rPr>
+          <w:rFonts w:ascii="Times" w:hAnsi="Times" w:cs="Times"/>
+          <w:color w:val="000000"/>
+        </w:rPr>
+        <w:t xml:space="preserve"> Marathi-speaking person from Pune. </w:t>
+      </w:r>
+    </w:p>
+    <w:p>
+      <w:pPr>
+        <w:widowControl w:val="0"/>
+        <w:autoSpaceDE w:val="0"/>
+        <w:autoSpaceDN w:val="0"/>
+        <w:adjustRightInd w:val="0"/>
+        <w:spacing w:after="240" w:line="280" w:lineRule="atLeast"/>
+        <w:rPr>
+          <w:rFonts w:ascii="Times" w:hAnsi="Times" w:cs="Times"/>
+          <w:color w:val="000000"/>
+        </w:rPr>
+      </w:pPr>
+      <w:r>
+        <w:rPr>
+          <w:rFonts w:ascii="Times" w:hAnsi="Times" w:cs="Times"/>
+          <w:color w:val="000000"/>
+        </w:rPr>
+        <w:t xml:space="preserve">Caste produces, through specific material practices and </w:t>
+      </w:r>
+      <w:r>
+        <w:rPr>
+          <w:rFonts w:ascii="Times" w:hAnsi="Times" w:cs="Times"/>
+          <w:color w:val="000000"/>
+        </w:rPr>
+        <w:t xml:space="preserve">demography, its own vocabulary. It is this combination that is described as “dialects” employed by the </w:t>
+      </w:r>
+      <w:proofErr w:type="spellStart"/>
+      <w:r>
+        <w:rPr>
+          <w:rFonts w:ascii="Times" w:hAnsi="Times" w:cs="Times"/>
+          <w:color w:val="000000"/>
+        </w:rPr>
+        <w:t>dalits</w:t>
+      </w:r>
+      <w:proofErr w:type="spellEnd"/>
+      <w:r>
+        <w:rPr>
+          <w:rFonts w:ascii="Times" w:hAnsi="Times" w:cs="Times"/>
+          <w:color w:val="000000"/>
+        </w:rPr>
+        <w:t xml:space="preserve">. </w:t>
+      </w:r>
+    </w:p>
+    <w:p>
+      <w:pPr>
+        <w:widowControl w:val="0"/>
+        <w:autoSpaceDE w:val="0"/>
+        <w:autoSpaceDN w:val="0"/>
+        <w:adjustRightInd w:val="0"/>
+        <w:spacing w:after="240" w:line="280" w:lineRule="atLeast"/>
+        <w:rPr>
+          <w:rFonts w:ascii="Times" w:hAnsi="Times" w:cs="Times"/>
+          <w:color w:val="000000"/>
+        </w:rPr>
+      </w:pPr>
+    </w:p>
+    <w:p>
+      <w:pPr>
+        <w:widowControl w:val="0"/>
+        <w:autoSpaceDE w:val="0"/>
+        <w:autoSpaceDN w:val="0"/>
+        <w:adjustRightInd w:val="0"/>
+        <w:spacing w:after="240" w:line="280" w:lineRule="atLeast"/>
+        <w:rPr>
+          <w:rFonts w:ascii="Times" w:hAnsi="Times" w:cs="Times"/>
+          <w:color w:val="000000"/>
+        </w:rPr>
+      </w:pPr>
+      <w:r>
+        <w:rPr>
+          <w:rFonts w:ascii="Times" w:hAnsi="Times" w:cs="Times"/>
+          <w:color w:val="000000"/>
+        </w:rPr>
+        <w:t xml:space="preserve">It is also clear, though, that the plea for English is not framed out of an inherent love for the Anglo-Saxon sounds or linguistic-literary traditions attendant to it, but rather because of its refusal to recognise caste as a priori, “a given </w:t>
+      </w:r>
+    </w:p>
+    <w:p>
+      <w:pPr>
+        <w:widowControl w:val="0"/>
+        <w:autoSpaceDE w:val="0"/>
+        <w:autoSpaceDN w:val="0"/>
+        <w:adjustRightInd w:val="0"/>
+        <w:spacing w:after="240" w:line="280" w:lineRule="atLeast"/>
+        <w:rPr>
+          <w:rFonts w:ascii="Times" w:hAnsi="Times" w:cs="Times"/>
+          <w:color w:val="000000"/>
+        </w:rPr>
+      </w:pPr>
+      <w:r>
+        <w:rPr>
+          <w:rFonts w:ascii="Times" w:hAnsi="Times" w:cs="Times"/>
+          <w:color w:val="000000"/>
+        </w:rPr>
+        <w:t xml:space="preserve">Moreover, </w:t>
+      </w:r>
+      <w:proofErr w:type="spellStart"/>
+      <w:r>
+        <w:rPr>
+          <w:rFonts w:ascii="Times" w:hAnsi="Times" w:cs="Times"/>
+          <w:color w:val="000000"/>
+        </w:rPr>
+        <w:t>dalits</w:t>
+      </w:r>
+      <w:proofErr w:type="spellEnd"/>
+      <w:r>
+        <w:rPr>
+          <w:rFonts w:ascii="Times" w:hAnsi="Times" w:cs="Times"/>
+          <w:color w:val="000000"/>
+        </w:rPr>
+        <w:t xml:space="preserve"> in India speak different </w:t>
+      </w:r>
+      <w:proofErr w:type="spellStart"/>
+      <w:r>
+        <w:rPr>
+          <w:rFonts w:ascii="Times" w:hAnsi="Times" w:cs="Times"/>
+          <w:color w:val="000000"/>
+        </w:rPr>
+        <w:t>languag</w:t>
+      </w:r>
+      <w:proofErr w:type="spellEnd"/>
+      <w:r>
+        <w:rPr>
+          <w:rFonts w:ascii="Times" w:hAnsi="Times" w:cs="Times"/>
+          <w:color w:val="000000"/>
+        </w:rPr>
+        <w:t xml:space="preserve">- </w:t>
+      </w:r>
+      <w:proofErr w:type="spellStart"/>
+      <w:r>
+        <w:rPr>
+          <w:rFonts w:ascii="Times" w:hAnsi="Times" w:cs="Times"/>
+          <w:color w:val="000000"/>
+        </w:rPr>
+        <w:t>es</w:t>
+      </w:r>
+      <w:proofErr w:type="spellEnd"/>
+      <w:r>
+        <w:rPr>
+          <w:rFonts w:ascii="Times" w:hAnsi="Times" w:cs="Times"/>
+          <w:color w:val="000000"/>
+        </w:rPr>
+        <w:t xml:space="preserve">, and so asserting one language would yield neither a territory nor a representation of all forms of </w:t>
+      </w:r>
+      <w:proofErr w:type="spellStart"/>
+      <w:r>
+        <w:rPr>
+          <w:rFonts w:ascii="Times" w:hAnsi="Times" w:cs="Times"/>
+          <w:color w:val="000000"/>
+        </w:rPr>
+        <w:t>dalit</w:t>
+      </w:r>
+      <w:proofErr w:type="spellEnd"/>
+      <w:r>
+        <w:rPr>
+          <w:rFonts w:ascii="Times" w:hAnsi="Times" w:cs="Times"/>
+          <w:color w:val="000000"/>
+        </w:rPr>
+        <w:t xml:space="preserve"> identities. English helps redefine identity and imagine a pan-Indian </w:t>
+      </w:r>
+      <w:proofErr w:type="spellStart"/>
+      <w:r>
+        <w:rPr>
+          <w:rFonts w:ascii="Times" w:hAnsi="Times" w:cs="Times"/>
+          <w:color w:val="000000"/>
+        </w:rPr>
+        <w:t>dalit</w:t>
+      </w:r>
+      <w:proofErr w:type="spellEnd"/>
+      <w:r>
+        <w:rPr>
+          <w:rFonts w:ascii="Times" w:hAnsi="Times" w:cs="Times"/>
+          <w:color w:val="000000"/>
+        </w:rPr>
+        <w:t xml:space="preserve"> unity, while also allowing a vocabulary of human rights. </w:t>
+      </w:r>
+    </w:p>
+    <w:p>
+      <w:pPr>
+        <w:widowControl w:val="0"/>
+        <w:autoSpaceDE w:val="0"/>
+        <w:autoSpaceDN w:val="0"/>
+        <w:adjustRightInd w:val="0"/>
+        <w:spacing w:after="240" w:line="280" w:lineRule="atLeast"/>
+        <w:rPr>
+          <w:rFonts w:ascii="Times" w:hAnsi="Times" w:cs="Times"/>
+          <w:color w:val="000000"/>
+        </w:rPr>
+      </w:pPr>
+      <w:bookmarkStart w:id="1" w:name="_GoBack"/>
+      <w:bookmarkEnd w:id="1"/>
+    </w:p>
+    <w:p>
+      <w:pPr>
+        <w:rPr>
+          <w:rFonts w:asciiTheme="minorBidi" w:hAnsiTheme="minorBidi" w:cs="Mangal"/>
+          <w:lang w:eastAsia="en-GB"/>
+        </w:rPr>
+      </w:pPr>
     </w:p>
     <w:p>
       <w:pPr>
@@ -1774,7 +2031,7 @@
 
 <file path=word/comments.xml><?xml version="1.0" encoding="utf-8"?>
 <w:comments xmlns:wpc="http://schemas.microsoft.com/office/word/2010/wordprocessingCanvas" xmlns:mo="http://schemas.microsoft.com/office/mac/office/2008/main" xmlns:mc="http://schemas.openxmlformats.org/markup-compatibility/2006" xmlns:mv="urn:schemas-microsoft-com:mac:vml" xmlns:o="urn:schemas-microsoft-com:office:office" xmlns:r="http://schemas.openxmlformats.org/officeDocument/2006/relationships" xmlns:m="http://schemas.openxmlformats.org/officeDocument/2006/math" xmlns:v="urn:schemas-microsoft-com:vml" xmlns:wp14="http://schemas.microsoft.com/office/word/2010/wordprocessingDrawing" xmlns:wp="http://schemas.openxmlformats.org/drawingml/2006/wordprocessingDrawing" xmlns:w10="urn:schemas-microsoft-com:office:word" xmlns:w="http://schemas.openxmlformats.org/wordprocessingml/2006/main" xmlns:w14="http://schemas.microsoft.com/office/word/2010/wordml" xmlns:w15="http://schemas.microsoft.com/office/word/2012/wordml" xmlns:wpg="http://schemas.microsoft.com/office/word/2010/wordprocessingGroup" xmlns:wpi="http://schemas.microsoft.com/office/word/2010/wordprocessingInk" xmlns:wne="http://schemas.microsoft.com/office/word/2006/wordml" xmlns:wps="http://schemas.microsoft.com/office/word/2010/wordprocessingShape" mc:Ignorable="w14 w15 wp14">
-  <w:comment w:id="1" w:author="Bafna, Mitali" w:date="2019-03-31T17:08:00Z" w:initials="BM">
+  <w:comment w:id="0" w:author="Bafna, Mitali" w:date="2019-03-31T17:08:00Z" w:initials="BM">
     <w:p>
       <w:pPr>
         <w:pStyle w:val="CommentText"/>

</xml_diff>